<commit_message>
revision: 2022.04.01 | 14:25:29
</commit_message>
<xml_diff>
--- a/content/000.Chapters/chapter outline-Return of the Vietnamese westerners.docx
+++ b/content/000.Chapters/chapter outline-Return of the Vietnamese westerners.docx
@@ -7022,7 +7022,21 @@
           <w:rFonts w:ascii="Calibri" w:hAnsi="Calibri" w:cs="Calibri"/>
           <w:lang w:val="en-GB"/>
         </w:rPr>
-        <w:t xml:space="preserve"> they are outsiders in their birth home and become westerners in their own.</w:t>
+        <w:t xml:space="preserve"> they are outsiders in their birth home and become westerners in their own</w:t>
+      </w:r>
+      <w:r>
+        <w:rPr>
+          <w:rFonts w:ascii="Calibri" w:hAnsi="Calibri" w:cs="Calibri"/>
+          <w:lang w:val="en-GB"/>
+        </w:rPr>
+        <w:t xml:space="preserve"> countries</w:t>
+      </w:r>
+      <w:r>
+        <w:rPr>
+          <w:rFonts w:ascii="Calibri" w:hAnsi="Calibri" w:cs="Calibri"/>
+          <w:lang w:val="en-GB"/>
+        </w:rPr>
+        <w:t>.</w:t>
       </w:r>
     </w:p>
     <w:p>
@@ -7916,20 +7930,26 @@
         <w:rPr>
           <w:lang w:val="en-GB"/>
         </w:rPr>
-        <w:t xml:space="preserve"> and the integration of the world by transnational corporations that develop worldwide systems of production, distribution, and marketing affect both the flow of immigrants and the manner in which they come to understand who they are and what they are doing.</w:t>
-      </w:r>
-    </w:p>
-    <w:p>
-      <w:pPr>
-        <w:rPr>
-          <w:lang w:val="en-GB"/>
-        </w:rPr>
-      </w:pPr>
+        <w:t xml:space="preserve"> and the integration of the world by transnational corporations that develop worldwide systems of production, distribution, and marketing </w:t>
+      </w:r>
       <w:r>
         <w:rPr>
           <w:lang w:val="en-GB"/>
         </w:rPr>
         <w:lastRenderedPageBreak/>
+        <w:t>affect both the flow of immigrants and the manner in which they come to understand who they are and what they are doing.</w:t>
+      </w:r>
+    </w:p>
+    <w:p>
+      <w:pPr>
+        <w:rPr>
+          <w:lang w:val="en-GB"/>
+        </w:rPr>
+      </w:pPr>
+      <w:r>
+        <w:rPr>
+          <w:lang w:val="en-GB"/>
+        </w:rPr>
         <w:t>B.</w:t>
       </w:r>
       <w:r>
@@ -8688,14 +8708,14 @@
         <w:rPr>
           <w:lang w:val="en-GB"/>
         </w:rPr>
-        <w:t xml:space="preserve">transmigrants must be located within the hegemonic processes of multiple nation-states, and we must move beyond descriptions of networks to a view of migrants as active agents in a </w:t>
+        <w:t xml:space="preserve">transmigrants must be located within the hegemonic </w:t>
       </w:r>
       <w:r>
         <w:rPr>
           <w:lang w:val="en-GB"/>
         </w:rPr>
         <w:lastRenderedPageBreak/>
-        <w:t>process of hegemonic construction</w:t>
+        <w:t>processes of multiple nation-states, and we must move beyond descriptions of networks to a view of migrants as active agents in a process of hegemonic construction</w:t>
       </w:r>
       <w:r>
         <w:rPr>
@@ -9427,6 +9447,7 @@
         <w:rPr>
           <w:lang w:val="en-GB"/>
         </w:rPr>
+        <w:lastRenderedPageBreak/>
         <w:tab/>
         <w:t>Frequency of</w:t>
       </w:r>
@@ -9454,7 +9475,6 @@
         <w:rPr>
           <w:lang w:val="en-GB"/>
         </w:rPr>
-        <w:lastRenderedPageBreak/>
         <w:t xml:space="preserve">5.3 </w:t>
       </w:r>
       <w:r>

</xml_diff>